<commit_message>
WBS and pertchart_v1.0.pptx  //수정 후 버전 동결 통합일정계획표(Gantt chart)_v1.2.xlsx //수정 후 버전 업 프로젝트 계획서 Template_v0.04.docx //수정 후 버전 업
</commit_message>
<xml_diff>
--- a/doc/2_ 프로젝트 계획서/프로젝트 계획서 Template_v0.04.docx
+++ b/doc/2_ 프로젝트 계획서/프로젝트 계획서 Template_v0.04.docx
@@ -194,24 +194,13 @@
         <w:rPr>
           <w:rFonts w:hint="eastAsia"/>
         </w:rPr>
-        <w:t xml:space="preserve">- 변 경 이 </w:t>
-      </w:r>
-      <w:proofErr w:type="spellStart"/>
-      <w:r>
-        <w:rPr>
-          <w:rFonts w:hint="eastAsia"/>
-        </w:rPr>
-        <w:t>력</w:t>
-      </w:r>
-      <w:proofErr w:type="spellEnd"/>
-      <w:r>
-        <w:rPr>
-          <w:rFonts w:hint="eastAsia"/>
-        </w:rPr>
-        <w:t xml:space="preserve"> -</w:t>
+        <w:t>- 변 경 이 력 -</w:t>
       </w:r>
     </w:p>
-    <w:p/>
+    <w:p>
+      <w:bookmarkStart w:id="1" w:name="_GoBack"/>
+      <w:bookmarkEnd w:id="1"/>
+    </w:p>
     <w:tbl>
       <w:tblPr>
         <w:tblW w:w="8540" w:type="dxa"/>
@@ -246,8 +235,8 @@
             <w:pPr>
               <w:pStyle w:val="af"/>
             </w:pPr>
-            <w:bookmarkStart w:id="1" w:name="#68c23650"/>
-            <w:bookmarkEnd w:id="1"/>
+            <w:bookmarkStart w:id="2" w:name="#68c23650"/>
+            <w:bookmarkEnd w:id="2"/>
             <w:r>
               <w:rPr>
                 <w:rFonts w:hint="eastAsia"/>
@@ -1097,6 +1086,9 @@
               <w:t xml:space="preserve"> </w:t>
             </w:r>
             <w:r>
+              <w:t xml:space="preserve">, PERT </w:t>
+            </w:r>
+            <w:r>
               <w:rPr>
                 <w:rFonts w:hint="eastAsia"/>
               </w:rPr>
@@ -1163,6 +1155,46 @@
                 <w:rFonts w:hint="eastAsia"/>
               </w:rPr>
               <w:t>책임</w:t>
+            </w:r>
+            <w:r>
+              <w:rPr>
+                <w:rFonts w:hint="eastAsia"/>
+              </w:rPr>
+              <w:t xml:space="preserve"> </w:t>
+            </w:r>
+            <w:r>
+              <w:rPr>
+                <w:rFonts w:hint="eastAsia"/>
+              </w:rPr>
+              <w:t>수정</w:t>
+            </w:r>
+          </w:p>
+          <w:p>
+            <w:pPr>
+              <w:rPr>
+                <w:rFonts w:hint="eastAsia"/>
+              </w:rPr>
+            </w:pPr>
+            <w:r>
+              <w:rPr>
+                <w:rFonts w:hint="eastAsia"/>
+              </w:rPr>
+              <w:t>도구</w:t>
+            </w:r>
+            <w:r>
+              <w:rPr>
+                <w:rFonts w:hint="eastAsia"/>
+              </w:rPr>
+              <w:t>,</w:t>
+            </w:r>
+            <w:r>
+              <w:t xml:space="preserve"> </w:t>
+            </w:r>
+            <w:r>
+              <w:rPr>
+                <w:rFonts w:hint="eastAsia"/>
+              </w:rPr>
+              <w:t>일정</w:t>
             </w:r>
             <w:r>
               <w:rPr>
@@ -2780,37 +2812,37 @@
       <w:r>
         <w:br w:type="page"/>
       </w:r>
-      <w:bookmarkStart w:id="2" w:name="#68a31c0d"/>
-      <w:bookmarkStart w:id="3" w:name="#68a31c0e"/>
-      <w:bookmarkEnd w:id="2"/>
+      <w:bookmarkStart w:id="3" w:name="#68a31c0d"/>
+      <w:bookmarkStart w:id="4" w:name="#68a31c0e"/>
       <w:bookmarkEnd w:id="3"/>
-    </w:p>
-    <w:p>
-      <w:pPr>
-        <w:pStyle w:val="1"/>
-      </w:pPr>
-      <w:bookmarkStart w:id="4" w:name="_Toc447537505"/>
-      <w:r>
-        <w:rPr>
-          <w:rFonts w:hint="eastAsia"/>
-        </w:rPr>
-        <w:lastRenderedPageBreak/>
-        <w:t>프로젝트 개요</w:t>
-      </w:r>
       <w:bookmarkEnd w:id="4"/>
     </w:p>
     <w:p>
       <w:pPr>
+        <w:pStyle w:val="1"/>
+      </w:pPr>
+      <w:bookmarkStart w:id="5" w:name="_Toc447537505"/>
+      <w:r>
+        <w:rPr>
+          <w:rFonts w:hint="eastAsia"/>
+        </w:rPr>
+        <w:lastRenderedPageBreak/>
+        <w:t>프로젝트 개요</w:t>
+      </w:r>
+      <w:bookmarkEnd w:id="5"/>
+    </w:p>
+    <w:p>
+      <w:pPr>
         <w:pStyle w:val="2"/>
       </w:pPr>
-      <w:bookmarkStart w:id="5" w:name="_Toc447537506"/>
+      <w:bookmarkStart w:id="6" w:name="_Toc447537506"/>
       <w:r>
         <w:rPr>
           <w:rFonts w:hint="eastAsia"/>
         </w:rPr>
         <w:t>목적</w:t>
       </w:r>
-      <w:bookmarkEnd w:id="5"/>
+      <w:bookmarkEnd w:id="6"/>
     </w:p>
     <w:tbl>
       <w:tblPr>
@@ -3392,14 +3424,14 @@
       <w:pPr>
         <w:pStyle w:val="2"/>
       </w:pPr>
-      <w:bookmarkStart w:id="6" w:name="_Toc447537507"/>
+      <w:bookmarkStart w:id="7" w:name="_Toc447537507"/>
       <w:r>
         <w:rPr>
           <w:rFonts w:hint="eastAsia"/>
         </w:rPr>
         <w:t>주요 일정</w:t>
       </w:r>
-      <w:bookmarkEnd w:id="6"/>
+      <w:bookmarkEnd w:id="7"/>
     </w:p>
     <w:tbl>
       <w:tblPr>
@@ -3994,17 +4026,8 @@
                 <w:rFonts w:ascii="맑은 고딕" w:hAnsi="맑은 고딕"/>
                 <w:szCs w:val="20"/>
               </w:rPr>
-              <w:t>.</w:t>
-            </w:r>
-            <w:proofErr w:type="spellStart"/>
-            <w:r>
-              <w:rPr>
-                <w:rFonts w:ascii="맑은 고딕" w:hAnsi="맑은 고딕"/>
-                <w:szCs w:val="20"/>
-              </w:rPr>
-              <w:t>ppt</w:t>
-            </w:r>
-            <w:proofErr w:type="spellEnd"/>
+              <w:t>.ppt</w:t>
+            </w:r>
           </w:p>
         </w:tc>
       </w:tr>
@@ -4019,7 +4042,7 @@
       <w:pPr>
         <w:pStyle w:val="2"/>
       </w:pPr>
-      <w:bookmarkStart w:id="7" w:name="_Toc447537508"/>
+      <w:bookmarkStart w:id="8" w:name="_Toc447537508"/>
       <w:r>
         <w:rPr>
           <w:rFonts w:hint="eastAsia"/>
@@ -4027,7 +4050,7 @@
         <w:lastRenderedPageBreak/>
         <w:t>조직</w:t>
       </w:r>
-      <w:bookmarkEnd w:id="7"/>
+      <w:bookmarkEnd w:id="8"/>
     </w:p>
     <w:tbl>
       <w:tblPr>
@@ -4057,7 +4080,7 @@
                 <w:rStyle w:val="ae"/>
               </w:rPr>
             </w:pPr>
-            <w:bookmarkStart w:id="8" w:name="_Toc287096150"/>
+            <w:bookmarkStart w:id="9" w:name="_Toc287096150"/>
             <w:r>
               <w:rPr>
                 <w:rStyle w:val="ae"/>
@@ -4164,21 +4187,16 @@
       <w:pPr>
         <w:pStyle w:val="3"/>
       </w:pPr>
-      <w:bookmarkStart w:id="9" w:name="_Toc447537509"/>
+      <w:bookmarkStart w:id="10" w:name="_Toc447537509"/>
       <w:r>
         <w:rPr>
           <w:rFonts w:hint="eastAsia"/>
         </w:rPr>
         <w:t>조직도</w:t>
       </w:r>
-      <w:bookmarkEnd w:id="9"/>
+      <w:bookmarkEnd w:id="10"/>
     </w:p>
     <w:p>
-      <w:pPr>
-        <w:rPr>
-          <w:rFonts w:hint="eastAsia"/>
-        </w:rPr>
-      </w:pPr>
       <w:r>
         <w:rPr>
           <w:noProof/>
@@ -4237,14 +4255,14 @@
       <w:pPr>
         <w:pStyle w:val="3"/>
       </w:pPr>
-      <w:bookmarkStart w:id="10" w:name="_Toc447537510"/>
+      <w:bookmarkStart w:id="11" w:name="_Toc447537510"/>
       <w:r>
         <w:rPr>
           <w:rFonts w:hint="eastAsia"/>
         </w:rPr>
         <w:t>역할 및 책임</w:t>
       </w:r>
-      <w:bookmarkEnd w:id="10"/>
+      <w:bookmarkEnd w:id="11"/>
     </w:p>
     <w:tbl>
       <w:tblPr>
@@ -4690,14 +4708,14 @@
       <w:pPr>
         <w:pStyle w:val="2"/>
       </w:pPr>
-      <w:bookmarkStart w:id="11" w:name="_Toc447537511"/>
+      <w:bookmarkStart w:id="12" w:name="_Toc447537511"/>
       <w:r>
         <w:rPr>
           <w:rFonts w:hint="eastAsia"/>
         </w:rPr>
         <w:t>생명주기 모델</w:t>
       </w:r>
-      <w:bookmarkEnd w:id="11"/>
+      <w:bookmarkEnd w:id="12"/>
     </w:p>
     <w:tbl>
       <w:tblPr>
@@ -4755,7 +4773,6 @@
               </w:rPr>
               <w:t xml:space="preserve"> </w:t>
             </w:r>
-            <w:proofErr w:type="spellStart"/>
             <w:r>
               <w:rPr>
                 <w:rStyle w:val="ae"/>
@@ -4763,7 +4780,6 @@
               </w:rPr>
               <w:t>생명주기에</w:t>
             </w:r>
-            <w:proofErr w:type="spellEnd"/>
             <w:r>
               <w:rPr>
                 <w:rStyle w:val="ae"/>
@@ -4955,9 +4971,6 @@
     <w:p>
       <w:pPr>
         <w:ind w:right="800"/>
-        <w:rPr>
-          <w:rFonts w:hint="eastAsia"/>
-        </w:rPr>
       </w:pPr>
       <w:r>
         <w:rPr>
@@ -5196,8 +5209,6 @@
         </w:rPr>
         <w:t>.</w:t>
       </w:r>
-      <w:bookmarkStart w:id="12" w:name="_GoBack"/>
-      <w:bookmarkEnd w:id="12"/>
     </w:p>
     <w:p/>
     <w:p>
@@ -5415,7 +5426,6 @@
               </w:rPr>
               <w:t>등</w:t>
             </w:r>
-            <w:proofErr w:type="gramStart"/>
             <w:r>
               <w:rPr>
                 <w:rStyle w:val="ae"/>
@@ -5423,141 +5433,17 @@
               </w:rPr>
               <w:t>..</w:t>
             </w:r>
-            <w:proofErr w:type="gramEnd"/>
           </w:p>
         </w:tc>
       </w:tr>
-      <w:bookmarkEnd w:id="8"/>
+      <w:bookmarkEnd w:id="9"/>
     </w:tbl>
-    <w:p/>
     <w:p>
-      <w:r>
-        <w:rPr>
-          <w:rFonts w:hint="eastAsia"/>
-        </w:rPr>
-        <w:t xml:space="preserve"> </w:t>
-      </w:r>
-      <w:r>
-        <w:rPr>
-          <w:rFonts w:hint="eastAsia"/>
-        </w:rPr>
-        <w:t>본</w:t>
-      </w:r>
-      <w:r>
-        <w:rPr>
-          <w:rFonts w:hint="eastAsia"/>
-        </w:rPr>
-        <w:t xml:space="preserve"> </w:t>
-      </w:r>
-      <w:r>
-        <w:rPr>
-          <w:rFonts w:hint="eastAsia"/>
-        </w:rPr>
-        <w:t>프로젝트에서</w:t>
-      </w:r>
-      <w:r>
-        <w:rPr>
-          <w:rFonts w:hint="eastAsia"/>
-        </w:rPr>
-        <w:t xml:space="preserve"> </w:t>
-      </w:r>
-      <w:r>
-        <w:rPr>
-          <w:rFonts w:hint="eastAsia"/>
-        </w:rPr>
-        <w:t>사용할</w:t>
-      </w:r>
-      <w:r>
-        <w:rPr>
-          <w:rFonts w:hint="eastAsia"/>
-        </w:rPr>
-        <w:t xml:space="preserve"> </w:t>
-      </w:r>
-      <w:r>
-        <w:rPr>
-          <w:rFonts w:hint="eastAsia"/>
-        </w:rPr>
-        <w:t>일정관리</w:t>
-      </w:r>
-      <w:r>
-        <w:rPr>
-          <w:rFonts w:hint="eastAsia"/>
-        </w:rPr>
-        <w:t xml:space="preserve"> </w:t>
-      </w:r>
-      <w:r>
-        <w:rPr>
-          <w:rFonts w:hint="eastAsia"/>
-        </w:rPr>
-        <w:t>도구는</w:t>
-      </w:r>
-      <w:r>
-        <w:rPr>
-          <w:rFonts w:hint="eastAsia"/>
-        </w:rPr>
-        <w:t xml:space="preserve"> </w:t>
-      </w:r>
-      <w:proofErr w:type="spellStart"/>
-      <w:r>
-        <w:t>Redmine</w:t>
-      </w:r>
-      <w:proofErr w:type="spellEnd"/>
-      <w:r>
-        <w:rPr>
-          <w:rFonts w:hint="eastAsia"/>
-        </w:rPr>
-        <w:t>이며</w:t>
-      </w:r>
-      <w:r>
-        <w:rPr>
-          <w:rFonts w:hint="eastAsia"/>
-        </w:rPr>
-        <w:t xml:space="preserve"> </w:t>
-      </w:r>
-      <w:r>
-        <w:rPr>
-          <w:rFonts w:hint="eastAsia"/>
-        </w:rPr>
-        <w:t>형상관리</w:t>
-      </w:r>
-      <w:r>
-        <w:rPr>
-          <w:rFonts w:hint="eastAsia"/>
-        </w:rPr>
-        <w:t xml:space="preserve"> </w:t>
-      </w:r>
-      <w:r>
-        <w:rPr>
-          <w:rFonts w:hint="eastAsia"/>
-        </w:rPr>
-        <w:t>도구는</w:t>
-      </w:r>
-      <w:r>
-        <w:rPr>
-          <w:rFonts w:hint="eastAsia"/>
-        </w:rPr>
-        <w:t xml:space="preserve"> </w:t>
-      </w:r>
-      <w:r>
-        <w:t xml:space="preserve">Tortoise </w:t>
-      </w:r>
-      <w:proofErr w:type="spellStart"/>
-      <w:r>
-        <w:t>Git</w:t>
-      </w:r>
-      <w:proofErr w:type="spellEnd"/>
-      <w:r>
-        <w:rPr>
-          <w:rFonts w:hint="eastAsia"/>
-        </w:rPr>
-        <w:t>이다</w:t>
-      </w:r>
-      <w:r>
-        <w:rPr>
-          <w:rFonts w:hint="eastAsia"/>
-        </w:rPr>
-        <w:t>.</w:t>
-      </w:r>
+      <w:pPr>
+        <w:rPr>
+          <w:rFonts w:hint="eastAsia"/>
+        </w:rPr>
+      </w:pPr>
     </w:p>
     <w:tbl>
       <w:tblPr>
@@ -5566,30 +5452,42 @@
         <w:tblLook w:val="04A0" w:firstRow="1" w:lastRow="0" w:firstColumn="1" w:lastColumn="0" w:noHBand="0" w:noVBand="1"/>
       </w:tblPr>
       <w:tblGrid>
-        <w:gridCol w:w="4247"/>
-        <w:gridCol w:w="4247"/>
+        <w:gridCol w:w="1129"/>
+        <w:gridCol w:w="1843"/>
+        <w:gridCol w:w="5522"/>
       </w:tblGrid>
       <w:tr>
-        <w:tc>
-          <w:tcPr>
-            <w:tcW w:w="4247" w:type="dxa"/>
-          </w:tcPr>
-          <w:p>
-            <w:r>
-              <w:rPr>
-                <w:rFonts w:hint="eastAsia"/>
+        <w:trPr>
+          <w:trHeight w:val="405"/>
+        </w:trPr>
+        <w:tc>
+          <w:tcPr>
+            <w:tcW w:w="1129" w:type="dxa"/>
+          </w:tcPr>
+          <w:p>
+            <w:pPr>
+              <w:rPr>
+                <w:sz w:val="18"/>
+              </w:rPr>
+            </w:pPr>
+            <w:r>
+              <w:rPr>
+                <w:rFonts w:hint="eastAsia"/>
+                <w:sz w:val="18"/>
               </w:rPr>
               <w:t>일정</w:t>
             </w:r>
             <w:r>
               <w:rPr>
                 <w:rFonts w:hint="eastAsia"/>
-              </w:rPr>
-              <w:t xml:space="preserve"> </w:t>
-            </w:r>
-            <w:r>
-              <w:rPr>
-                <w:rFonts w:hint="eastAsia"/>
+                <w:sz w:val="18"/>
+              </w:rPr>
+              <w:t xml:space="preserve"> </w:t>
+            </w:r>
+            <w:r>
+              <w:rPr>
+                <w:rFonts w:hint="eastAsia"/>
+                <w:sz w:val="18"/>
               </w:rPr>
               <w:t>관리</w:t>
             </w:r>
@@ -5597,38 +5495,174 @@
         </w:tc>
         <w:tc>
           <w:tcPr>
-            <w:tcW w:w="4247" w:type="dxa"/>
-          </w:tcPr>
-          <w:p>
-            <w:proofErr w:type="spellStart"/>
-            <w:r>
+            <w:tcW w:w="1843" w:type="dxa"/>
+          </w:tcPr>
+          <w:p>
+            <w:pPr>
+              <w:tabs>
+                <w:tab w:val="left" w:pos="1970"/>
+              </w:tabs>
+              <w:rPr>
+                <w:sz w:val="18"/>
+              </w:rPr>
+            </w:pPr>
+            <w:r>
+              <w:rPr>
+                <w:sz w:val="18"/>
+              </w:rPr>
               <w:t>Redmine</w:t>
             </w:r>
-            <w:proofErr w:type="spellEnd"/>
+          </w:p>
+        </w:tc>
+        <w:tc>
+          <w:tcPr>
+            <w:tcW w:w="5522" w:type="dxa"/>
+          </w:tcPr>
+          <w:p>
+            <w:pPr>
+              <w:tabs>
+                <w:tab w:val="left" w:pos="1970"/>
+              </w:tabs>
+              <w:rPr>
+                <w:sz w:val="18"/>
+              </w:rPr>
+            </w:pPr>
+            <w:r>
+              <w:rPr>
+                <w:sz w:val="18"/>
+              </w:rPr>
+              <w:t xml:space="preserve">Usecase </w:t>
+            </w:r>
+            <w:r>
+              <w:rPr>
+                <w:rFonts w:hint="eastAsia"/>
+                <w:sz w:val="18"/>
+              </w:rPr>
+              <w:t>일감에</w:t>
+            </w:r>
+            <w:r>
+              <w:rPr>
+                <w:rFonts w:hint="eastAsia"/>
+                <w:sz w:val="18"/>
+              </w:rPr>
+              <w:t xml:space="preserve"> </w:t>
+            </w:r>
+            <w:r>
+              <w:rPr>
+                <w:rFonts w:hint="eastAsia"/>
+                <w:sz w:val="18"/>
+              </w:rPr>
+              <w:t>대한</w:t>
+            </w:r>
+            <w:r>
+              <w:rPr>
+                <w:rFonts w:hint="eastAsia"/>
+                <w:sz w:val="18"/>
+              </w:rPr>
+              <w:t xml:space="preserve"> </w:t>
+            </w:r>
+            <w:r>
+              <w:rPr>
+                <w:rFonts w:hint="eastAsia"/>
+                <w:sz w:val="18"/>
+              </w:rPr>
+              <w:t>분배와</w:t>
+            </w:r>
+            <w:r>
+              <w:rPr>
+                <w:rFonts w:hint="eastAsia"/>
+                <w:sz w:val="18"/>
+              </w:rPr>
+              <w:t xml:space="preserve"> </w:t>
+            </w:r>
+            <w:r>
+              <w:rPr>
+                <w:rFonts w:hint="eastAsia"/>
+                <w:sz w:val="18"/>
+              </w:rPr>
+              <w:t>진도</w:t>
+            </w:r>
+            <w:r>
+              <w:rPr>
+                <w:rFonts w:hint="eastAsia"/>
+                <w:sz w:val="18"/>
+              </w:rPr>
+              <w:t xml:space="preserve"> </w:t>
+            </w:r>
+            <w:r>
+              <w:rPr>
+                <w:rFonts w:hint="eastAsia"/>
+                <w:sz w:val="18"/>
+              </w:rPr>
+              <w:t>추적</w:t>
+            </w:r>
+            <w:r>
+              <w:rPr>
+                <w:rFonts w:hint="eastAsia"/>
+                <w:sz w:val="18"/>
+              </w:rPr>
+              <w:t xml:space="preserve">, </w:t>
+            </w:r>
+            <w:r>
+              <w:rPr>
+                <w:rFonts w:hint="eastAsia"/>
+                <w:sz w:val="18"/>
+              </w:rPr>
+              <w:t>모니터링에</w:t>
+            </w:r>
+            <w:r>
+              <w:rPr>
+                <w:rFonts w:hint="eastAsia"/>
+                <w:sz w:val="18"/>
+              </w:rPr>
+              <w:t xml:space="preserve"> </w:t>
+            </w:r>
+            <w:r>
+              <w:rPr>
+                <w:rFonts w:hint="eastAsia"/>
+                <w:sz w:val="18"/>
+              </w:rPr>
+              <w:t>활용한다</w:t>
+            </w:r>
+            <w:r>
+              <w:rPr>
+                <w:rFonts w:hint="eastAsia"/>
+                <w:sz w:val="18"/>
+              </w:rPr>
+              <w:t>.</w:t>
+            </w:r>
           </w:p>
         </w:tc>
       </w:tr>
       <w:tr>
         <w:tc>
           <w:tcPr>
-            <w:tcW w:w="4247" w:type="dxa"/>
-          </w:tcPr>
-          <w:p>
-            <w:r>
-              <w:rPr>
-                <w:rFonts w:hint="eastAsia"/>
+            <w:tcW w:w="1129" w:type="dxa"/>
+          </w:tcPr>
+          <w:p>
+            <w:pPr>
+              <w:rPr>
+                <w:sz w:val="18"/>
+              </w:rPr>
+            </w:pPr>
+            <w:r>
+              <w:rPr>
+                <w:rFonts w:hint="eastAsia"/>
+                <w:sz w:val="18"/>
               </w:rPr>
               <w:t>형상</w:t>
             </w:r>
             <w:r>
               <w:rPr>
                 <w:rFonts w:hint="eastAsia"/>
-              </w:rPr>
-              <w:t xml:space="preserve"> </w:t>
-            </w:r>
-            <w:r>
-              <w:rPr>
-                <w:rFonts w:hint="eastAsia"/>
+                <w:sz w:val="18"/>
+              </w:rPr>
+              <w:t xml:space="preserve"> </w:t>
+            </w:r>
+            <w:r>
+              <w:rPr>
+                <w:rFonts w:hint="eastAsia"/>
+                <w:sz w:val="18"/>
               </w:rPr>
               <w:t>관리</w:t>
             </w:r>
@@ -5636,41 +5670,176 @@
         </w:tc>
         <w:tc>
           <w:tcPr>
-            <w:tcW w:w="4247" w:type="dxa"/>
-          </w:tcPr>
-          <w:p>
-            <w:r>
-              <w:t xml:space="preserve">Tortoise </w:t>
-            </w:r>
-            <w:proofErr w:type="spellStart"/>
-            <w:r>
-              <w:t>Git</w:t>
-            </w:r>
-            <w:proofErr w:type="spellEnd"/>
+            <w:tcW w:w="1843" w:type="dxa"/>
+          </w:tcPr>
+          <w:p>
+            <w:pPr>
+              <w:rPr>
+                <w:sz w:val="18"/>
+              </w:rPr>
+            </w:pPr>
+            <w:r>
+              <w:rPr>
+                <w:sz w:val="18"/>
+              </w:rPr>
+              <w:t>Tortoise Git</w:t>
+            </w:r>
+          </w:p>
+        </w:tc>
+        <w:tc>
+          <w:tcPr>
+            <w:tcW w:w="5522" w:type="dxa"/>
+          </w:tcPr>
+          <w:p>
+            <w:pPr>
+              <w:rPr>
+                <w:sz w:val="18"/>
+              </w:rPr>
+            </w:pPr>
+            <w:r>
+              <w:rPr>
+                <w:rFonts w:hint="eastAsia"/>
+                <w:sz w:val="18"/>
+              </w:rPr>
+              <w:t>모든</w:t>
+            </w:r>
+            <w:r>
+              <w:rPr>
+                <w:rFonts w:hint="eastAsia"/>
+                <w:sz w:val="18"/>
+              </w:rPr>
+              <w:t xml:space="preserve"> </w:t>
+            </w:r>
+            <w:r>
+              <w:rPr>
+                <w:rFonts w:hint="eastAsia"/>
+                <w:sz w:val="18"/>
+              </w:rPr>
+              <w:t>문서의</w:t>
+            </w:r>
+            <w:r>
+              <w:rPr>
+                <w:rFonts w:hint="eastAsia"/>
+                <w:sz w:val="18"/>
+              </w:rPr>
+              <w:t xml:space="preserve"> </w:t>
+            </w:r>
+            <w:r>
+              <w:rPr>
+                <w:rFonts w:hint="eastAsia"/>
+                <w:sz w:val="18"/>
+              </w:rPr>
+              <w:t>버전</w:t>
+            </w:r>
+            <w:r>
+              <w:rPr>
+                <w:rFonts w:hint="eastAsia"/>
+                <w:sz w:val="18"/>
+              </w:rPr>
+              <w:t xml:space="preserve"> </w:t>
+            </w:r>
+            <w:r>
+              <w:rPr>
+                <w:rFonts w:hint="eastAsia"/>
+                <w:sz w:val="18"/>
+              </w:rPr>
+              <w:t>관리와</w:t>
+            </w:r>
+            <w:r>
+              <w:rPr>
+                <w:rFonts w:hint="eastAsia"/>
+                <w:sz w:val="18"/>
+              </w:rPr>
+              <w:t xml:space="preserve"> </w:t>
+            </w:r>
+            <w:r>
+              <w:rPr>
+                <w:rFonts w:hint="eastAsia"/>
+                <w:sz w:val="18"/>
+              </w:rPr>
+              <w:t>작업자들</w:t>
+            </w:r>
+            <w:r>
+              <w:rPr>
+                <w:rFonts w:hint="eastAsia"/>
+                <w:sz w:val="18"/>
+              </w:rPr>
+              <w:t xml:space="preserve"> </w:t>
+            </w:r>
+            <w:r>
+              <w:rPr>
+                <w:rFonts w:hint="eastAsia"/>
+                <w:sz w:val="18"/>
+              </w:rPr>
+              <w:t>간의</w:t>
+            </w:r>
+            <w:r>
+              <w:rPr>
+                <w:rFonts w:hint="eastAsia"/>
+                <w:sz w:val="18"/>
+              </w:rPr>
+              <w:t xml:space="preserve"> </w:t>
+            </w:r>
+            <w:r>
+              <w:rPr>
+                <w:rFonts w:hint="eastAsia"/>
+                <w:sz w:val="18"/>
+              </w:rPr>
+              <w:t>공유에</w:t>
+            </w:r>
+            <w:r>
+              <w:rPr>
+                <w:rFonts w:hint="eastAsia"/>
+                <w:sz w:val="18"/>
+              </w:rPr>
+              <w:t xml:space="preserve"> </w:t>
+            </w:r>
+            <w:r>
+              <w:rPr>
+                <w:rFonts w:hint="eastAsia"/>
+                <w:sz w:val="18"/>
+              </w:rPr>
+              <w:t>활용한다</w:t>
+            </w:r>
+            <w:r>
+              <w:rPr>
+                <w:rFonts w:hint="eastAsia"/>
+                <w:sz w:val="18"/>
+              </w:rPr>
+              <w:t>.</w:t>
+            </w:r>
           </w:p>
         </w:tc>
       </w:tr>
       <w:tr>
         <w:tc>
           <w:tcPr>
-            <w:tcW w:w="4247" w:type="dxa"/>
-          </w:tcPr>
-          <w:p>
-            <w:r>
-              <w:rPr>
-                <w:rFonts w:hint="eastAsia"/>
+            <w:tcW w:w="1129" w:type="dxa"/>
+          </w:tcPr>
+          <w:p>
+            <w:pPr>
+              <w:rPr>
+                <w:sz w:val="18"/>
+              </w:rPr>
+            </w:pPr>
+            <w:r>
+              <w:rPr>
+                <w:rFonts w:hint="eastAsia"/>
+                <w:sz w:val="18"/>
               </w:rPr>
               <w:t>코드</w:t>
             </w:r>
             <w:r>
               <w:rPr>
                 <w:rFonts w:hint="eastAsia"/>
-              </w:rPr>
-              <w:t xml:space="preserve"> </w:t>
-            </w:r>
-            <w:r>
-              <w:rPr>
-                <w:rFonts w:hint="eastAsia"/>
+                <w:sz w:val="18"/>
+              </w:rPr>
+              <w:t xml:space="preserve"> </w:t>
+            </w:r>
+            <w:r>
+              <w:rPr>
+                <w:rFonts w:hint="eastAsia"/>
+                <w:sz w:val="18"/>
               </w:rPr>
               <w:t>작성</w:t>
             </w:r>
@@ -5678,20 +5847,150 @@
         </w:tc>
         <w:tc>
           <w:tcPr>
-            <w:tcW w:w="4247" w:type="dxa"/>
-          </w:tcPr>
-          <w:p>
-            <w:r>
-              <w:t>Eclipse</w:t>
-            </w:r>
-            <w:r>
-              <w:t xml:space="preserve"> (</w:t>
-            </w:r>
-            <w:r>
-              <w:rPr>
-                <w:rFonts w:hint="eastAsia"/>
+            <w:tcW w:w="1843" w:type="dxa"/>
+          </w:tcPr>
+          <w:p>
+            <w:pPr>
+              <w:rPr>
+                <w:sz w:val="18"/>
+              </w:rPr>
+            </w:pPr>
+            <w:r>
+              <w:rPr>
+                <w:sz w:val="18"/>
+              </w:rPr>
+              <w:t>Eclipse (</w:t>
+            </w:r>
+            <w:r>
+              <w:rPr>
+                <w:rFonts w:hint="eastAsia"/>
+                <w:sz w:val="18"/>
               </w:rPr>
               <w:t>Java)</w:t>
+            </w:r>
+          </w:p>
+        </w:tc>
+        <w:tc>
+          <w:tcPr>
+            <w:tcW w:w="5522" w:type="dxa"/>
+          </w:tcPr>
+          <w:p>
+            <w:pPr>
+              <w:rPr>
+                <w:sz w:val="18"/>
+              </w:rPr>
+            </w:pPr>
+            <w:r>
+              <w:rPr>
+                <w:rFonts w:hint="eastAsia"/>
+                <w:sz w:val="18"/>
+              </w:rPr>
+              <w:t>소스코드</w:t>
+            </w:r>
+            <w:r>
+              <w:rPr>
+                <w:rFonts w:hint="eastAsia"/>
+                <w:sz w:val="18"/>
+              </w:rPr>
+              <w:t xml:space="preserve"> </w:t>
+            </w:r>
+            <w:r>
+              <w:rPr>
+                <w:rFonts w:hint="eastAsia"/>
+                <w:sz w:val="18"/>
+              </w:rPr>
+              <w:t>작성</w:t>
+            </w:r>
+            <w:r>
+              <w:rPr>
+                <w:rFonts w:hint="eastAsia"/>
+                <w:sz w:val="18"/>
+              </w:rPr>
+              <w:t xml:space="preserve"> </w:t>
+            </w:r>
+            <w:r>
+              <w:rPr>
+                <w:rFonts w:hint="eastAsia"/>
+                <w:sz w:val="18"/>
+              </w:rPr>
+              <w:t>간에</w:t>
+            </w:r>
+            <w:r>
+              <w:rPr>
+                <w:rFonts w:hint="eastAsia"/>
+                <w:sz w:val="18"/>
+              </w:rPr>
+              <w:t xml:space="preserve"> </w:t>
+            </w:r>
+            <w:r>
+              <w:rPr>
+                <w:rFonts w:hint="eastAsia"/>
+                <w:sz w:val="18"/>
+              </w:rPr>
+              <w:t>프로그래밍</w:t>
+            </w:r>
+            <w:r>
+              <w:rPr>
+                <w:rFonts w:hint="eastAsia"/>
+                <w:sz w:val="18"/>
+              </w:rPr>
+              <w:t xml:space="preserve"> </w:t>
+            </w:r>
+            <w:r>
+              <w:rPr>
+                <w:rFonts w:hint="eastAsia"/>
+                <w:sz w:val="18"/>
+              </w:rPr>
+              <w:t>언어와</w:t>
+            </w:r>
+            <w:r>
+              <w:rPr>
+                <w:rFonts w:hint="eastAsia"/>
+                <w:sz w:val="18"/>
+              </w:rPr>
+              <w:t xml:space="preserve"> </w:t>
+            </w:r>
+            <w:r>
+              <w:rPr>
+                <w:rFonts w:hint="eastAsia"/>
+                <w:sz w:val="18"/>
+              </w:rPr>
+              <w:t>도구의</w:t>
+            </w:r>
+            <w:r>
+              <w:rPr>
+                <w:rFonts w:hint="eastAsia"/>
+                <w:sz w:val="18"/>
+              </w:rPr>
+              <w:t xml:space="preserve"> </w:t>
+            </w:r>
+            <w:r>
+              <w:rPr>
+                <w:rFonts w:hint="eastAsia"/>
+                <w:sz w:val="18"/>
+              </w:rPr>
+              <w:t>표준을</w:t>
+            </w:r>
+            <w:r>
+              <w:rPr>
+                <w:rFonts w:hint="eastAsia"/>
+                <w:sz w:val="18"/>
+              </w:rPr>
+              <w:t xml:space="preserve"> </w:t>
+            </w:r>
+            <w:r>
+              <w:rPr>
+                <w:rFonts w:hint="eastAsia"/>
+                <w:sz w:val="18"/>
+              </w:rPr>
+              <w:t>정한다</w:t>
+            </w:r>
+            <w:r>
+              <w:rPr>
+                <w:rFonts w:hint="eastAsia"/>
+                <w:sz w:val="18"/>
+              </w:rPr>
+              <w:t>.</w:t>
             </w:r>
           </w:p>
         </w:tc>
@@ -5699,24 +5998,32 @@
       <w:tr>
         <w:tc>
           <w:tcPr>
-            <w:tcW w:w="4247" w:type="dxa"/>
-          </w:tcPr>
-          <w:p>
-            <w:r>
-              <w:rPr>
-                <w:rFonts w:hint="eastAsia"/>
+            <w:tcW w:w="1129" w:type="dxa"/>
+          </w:tcPr>
+          <w:p>
+            <w:pPr>
+              <w:rPr>
+                <w:sz w:val="18"/>
+              </w:rPr>
+            </w:pPr>
+            <w:r>
+              <w:rPr>
+                <w:rFonts w:hint="eastAsia"/>
+                <w:sz w:val="18"/>
               </w:rPr>
               <w:t>문서</w:t>
             </w:r>
             <w:r>
               <w:rPr>
                 <w:rFonts w:hint="eastAsia"/>
-              </w:rPr>
-              <w:t xml:space="preserve"> </w:t>
-            </w:r>
-            <w:r>
-              <w:rPr>
-                <w:rFonts w:hint="eastAsia"/>
+                <w:sz w:val="18"/>
+              </w:rPr>
+              <w:t xml:space="preserve"> </w:t>
+            </w:r>
+            <w:r>
+              <w:rPr>
+                <w:rFonts w:hint="eastAsia"/>
+                <w:sz w:val="18"/>
               </w:rPr>
               <w:t>도구</w:t>
             </w:r>
@@ -5724,30 +6031,312 @@
         </w:tc>
         <w:tc>
           <w:tcPr>
-            <w:tcW w:w="4247" w:type="dxa"/>
-          </w:tcPr>
-          <w:p>
-            <w:r>
-              <w:rPr>
-                <w:rFonts w:hint="eastAsia"/>
-              </w:rPr>
-              <w:t>MS word</w:t>
-            </w:r>
-          </w:p>
-        </w:tc>
-      </w:tr>
-      <w:tr>
-        <w:tc>
-          <w:tcPr>
-            <w:tcW w:w="4247" w:type="dxa"/>
-          </w:tcPr>
-          <w:p/>
-        </w:tc>
-        <w:tc>
-          <w:tcPr>
-            <w:tcW w:w="4247" w:type="dxa"/>
-          </w:tcPr>
-          <w:p/>
+            <w:tcW w:w="1843" w:type="dxa"/>
+          </w:tcPr>
+          <w:p>
+            <w:pPr>
+              <w:jc w:val="left"/>
+              <w:rPr>
+                <w:sz w:val="18"/>
+              </w:rPr>
+            </w:pPr>
+            <w:r>
+              <w:rPr>
+                <w:rFonts w:hint="eastAsia"/>
+                <w:sz w:val="18"/>
+              </w:rPr>
+              <w:t xml:space="preserve">MS </w:t>
+            </w:r>
+            <w:r>
+              <w:rPr>
+                <w:sz w:val="18"/>
+              </w:rPr>
+              <w:t>W</w:t>
+            </w:r>
+            <w:r>
+              <w:rPr>
+                <w:rFonts w:hint="eastAsia"/>
+                <w:sz w:val="18"/>
+              </w:rPr>
+              <w:t>ord</w:t>
+            </w:r>
+            <w:r>
+              <w:rPr>
+                <w:sz w:val="18"/>
+              </w:rPr>
+              <w:t xml:space="preserve">, </w:t>
+            </w:r>
+          </w:p>
+          <w:p>
+            <w:pPr>
+              <w:jc w:val="left"/>
+              <w:rPr>
+                <w:sz w:val="18"/>
+              </w:rPr>
+            </w:pPr>
+            <w:r>
+              <w:rPr>
+                <w:rFonts w:hint="eastAsia"/>
+                <w:sz w:val="18"/>
+              </w:rPr>
+              <w:t>MS Power</w:t>
+            </w:r>
+            <w:r>
+              <w:rPr>
+                <w:sz w:val="18"/>
+              </w:rPr>
+              <w:t>P</w:t>
+            </w:r>
+            <w:r>
+              <w:rPr>
+                <w:rFonts w:hint="eastAsia"/>
+                <w:sz w:val="18"/>
+              </w:rPr>
+              <w:t xml:space="preserve">oint, </w:t>
+            </w:r>
+          </w:p>
+          <w:p>
+            <w:pPr>
+              <w:jc w:val="left"/>
+              <w:rPr>
+                <w:sz w:val="18"/>
+              </w:rPr>
+            </w:pPr>
+            <w:r>
+              <w:rPr>
+                <w:rFonts w:hint="eastAsia"/>
+                <w:sz w:val="18"/>
+              </w:rPr>
+              <w:t>MS Excel</w:t>
+            </w:r>
+          </w:p>
+        </w:tc>
+        <w:tc>
+          <w:tcPr>
+            <w:tcW w:w="5522" w:type="dxa"/>
+          </w:tcPr>
+          <w:p>
+            <w:pPr>
+              <w:rPr>
+                <w:sz w:val="18"/>
+              </w:rPr>
+            </w:pPr>
+            <w:r>
+              <w:rPr>
+                <w:rFonts w:hint="eastAsia"/>
+                <w:sz w:val="18"/>
+              </w:rPr>
+              <w:t>모든</w:t>
+            </w:r>
+            <w:r>
+              <w:rPr>
+                <w:rFonts w:hint="eastAsia"/>
+                <w:sz w:val="18"/>
+              </w:rPr>
+              <w:t xml:space="preserve"> </w:t>
+            </w:r>
+            <w:r>
+              <w:rPr>
+                <w:rFonts w:hint="eastAsia"/>
+                <w:sz w:val="18"/>
+              </w:rPr>
+              <w:t>문서</w:t>
+            </w:r>
+            <w:r>
+              <w:rPr>
+                <w:rFonts w:hint="eastAsia"/>
+                <w:sz w:val="18"/>
+              </w:rPr>
+              <w:t xml:space="preserve"> </w:t>
+            </w:r>
+            <w:r>
+              <w:rPr>
+                <w:rFonts w:hint="eastAsia"/>
+                <w:sz w:val="18"/>
+              </w:rPr>
+              <w:t>도구와</w:t>
+            </w:r>
+            <w:r>
+              <w:rPr>
+                <w:rFonts w:hint="eastAsia"/>
+                <w:sz w:val="18"/>
+              </w:rPr>
+              <w:t xml:space="preserve"> </w:t>
+            </w:r>
+            <w:r>
+              <w:rPr>
+                <w:rFonts w:hint="eastAsia"/>
+                <w:sz w:val="18"/>
+              </w:rPr>
+              <w:t>양식을</w:t>
+            </w:r>
+            <w:r>
+              <w:rPr>
+                <w:rFonts w:hint="eastAsia"/>
+                <w:sz w:val="18"/>
+              </w:rPr>
+              <w:t xml:space="preserve"> </w:t>
+            </w:r>
+            <w:r>
+              <w:rPr>
+                <w:sz w:val="18"/>
+              </w:rPr>
+              <w:t>MS Word</w:t>
+            </w:r>
+            <w:r>
+              <w:rPr>
+                <w:rFonts w:hint="eastAsia"/>
+                <w:sz w:val="18"/>
+              </w:rPr>
+              <w:t>로</w:t>
+            </w:r>
+            <w:r>
+              <w:rPr>
+                <w:rFonts w:hint="eastAsia"/>
+                <w:sz w:val="18"/>
+              </w:rPr>
+              <w:t xml:space="preserve"> </w:t>
+            </w:r>
+            <w:r>
+              <w:rPr>
+                <w:rFonts w:hint="eastAsia"/>
+                <w:sz w:val="18"/>
+              </w:rPr>
+              <w:t>통일</w:t>
+            </w:r>
+            <w:r>
+              <w:rPr>
+                <w:rFonts w:hint="eastAsia"/>
+                <w:sz w:val="18"/>
+              </w:rPr>
+              <w:t xml:space="preserve"> </w:t>
+            </w:r>
+            <w:r>
+              <w:rPr>
+                <w:rFonts w:hint="eastAsia"/>
+                <w:sz w:val="18"/>
+              </w:rPr>
+              <w:t>한다</w:t>
+            </w:r>
+            <w:r>
+              <w:rPr>
+                <w:rFonts w:hint="eastAsia"/>
+                <w:sz w:val="18"/>
+              </w:rPr>
+              <w:t>.</w:t>
+            </w:r>
+          </w:p>
+          <w:p>
+            <w:pPr>
+              <w:rPr>
+                <w:rFonts w:hint="eastAsia"/>
+                <w:sz w:val="18"/>
+              </w:rPr>
+            </w:pPr>
+            <w:r>
+              <w:rPr>
+                <w:rFonts w:hint="eastAsia"/>
+                <w:sz w:val="18"/>
+              </w:rPr>
+              <w:t>각종</w:t>
+            </w:r>
+            <w:r>
+              <w:rPr>
+                <w:rFonts w:hint="eastAsia"/>
+                <w:sz w:val="18"/>
+              </w:rPr>
+              <w:t xml:space="preserve"> </w:t>
+            </w:r>
+            <w:r>
+              <w:rPr>
+                <w:rFonts w:hint="eastAsia"/>
+                <w:sz w:val="18"/>
+              </w:rPr>
+              <w:t>다이어그램과</w:t>
+            </w:r>
+            <w:r>
+              <w:rPr>
+                <w:rFonts w:hint="eastAsia"/>
+                <w:sz w:val="18"/>
+              </w:rPr>
+              <w:t xml:space="preserve"> </w:t>
+            </w:r>
+            <w:r>
+              <w:rPr>
+                <w:rFonts w:hint="eastAsia"/>
+                <w:sz w:val="18"/>
+              </w:rPr>
+              <w:t>차트는</w:t>
+            </w:r>
+            <w:r>
+              <w:rPr>
+                <w:rFonts w:hint="eastAsia"/>
+                <w:sz w:val="18"/>
+              </w:rPr>
+              <w:t xml:space="preserve"> MS</w:t>
+            </w:r>
+            <w:r>
+              <w:rPr>
+                <w:sz w:val="18"/>
+              </w:rPr>
+              <w:t xml:space="preserve"> </w:t>
+            </w:r>
+            <w:r>
+              <w:rPr>
+                <w:rFonts w:hint="eastAsia"/>
+                <w:sz w:val="18"/>
+              </w:rPr>
+              <w:t>PowerPoinot</w:t>
+            </w:r>
+            <w:r>
+              <w:rPr>
+                <w:rFonts w:hint="eastAsia"/>
+                <w:sz w:val="18"/>
+              </w:rPr>
+              <w:t>와</w:t>
+            </w:r>
+            <w:r>
+              <w:rPr>
+                <w:rFonts w:hint="eastAsia"/>
+                <w:sz w:val="18"/>
+              </w:rPr>
+              <w:t xml:space="preserve"> </w:t>
+            </w:r>
+            <w:r>
+              <w:rPr>
+                <w:sz w:val="18"/>
+              </w:rPr>
+              <w:t>MS Excel</w:t>
+            </w:r>
+            <w:r>
+              <w:rPr>
+                <w:rFonts w:hint="eastAsia"/>
+                <w:sz w:val="18"/>
+              </w:rPr>
+              <w:t>을</w:t>
+            </w:r>
+            <w:r>
+              <w:rPr>
+                <w:rFonts w:hint="eastAsia"/>
+                <w:sz w:val="18"/>
+              </w:rPr>
+              <w:t xml:space="preserve"> </w:t>
+            </w:r>
+            <w:r>
+              <w:rPr>
+                <w:rFonts w:hint="eastAsia"/>
+                <w:sz w:val="18"/>
+              </w:rPr>
+              <w:t>활용한다</w:t>
+            </w:r>
+            <w:r>
+              <w:rPr>
+                <w:rFonts w:hint="eastAsia"/>
+                <w:sz w:val="18"/>
+              </w:rPr>
+              <w:t>.</w:t>
+            </w:r>
+          </w:p>
         </w:tc>
       </w:tr>
     </w:tbl>
@@ -5933,19 +6522,11 @@
         <w:pStyle w:val="2"/>
       </w:pPr>
       <w:bookmarkStart w:id="15" w:name="_Toc447537514"/>
-      <w:proofErr w:type="gramStart"/>
-      <w:r>
-        <w:rPr>
-          <w:rFonts w:hint="eastAsia"/>
-        </w:rPr>
-        <w:t>WBS(</w:t>
-      </w:r>
-      <w:proofErr w:type="gramEnd"/>
-      <w:r>
-        <w:rPr>
-          <w:rFonts w:hint="eastAsia"/>
-        </w:rPr>
-        <w:t>Work Breakdown Structure)</w:t>
+      <w:r>
+        <w:rPr>
+          <w:rFonts w:hint="eastAsia"/>
+        </w:rPr>
+        <w:t>WBS(Work Breakdown Structure)</w:t>
       </w:r>
       <w:bookmarkEnd w:id="15"/>
     </w:p>
@@ -5956,9 +6537,9 @@
         </w:rPr>
         <w:drawing>
           <wp:inline distT="0" distB="0" distL="0" distR="0">
-            <wp:extent cx="5400040" cy="5154981"/>
-            <wp:effectExtent l="0" t="0" r="0" b="7620"/>
-            <wp:docPr id="8" name="그림 8" descr="C:\Users\jeong\Desktop\그림3.jpg"/>
+            <wp:extent cx="5400040" cy="5154584"/>
+            <wp:effectExtent l="0" t="0" r="0" b="8255"/>
+            <wp:docPr id="13" name="그림 13" descr="C:\Users\jeong\Desktop\WBS.jpg"/>
             <wp:cNvGraphicFramePr>
               <a:graphicFrameLocks xmlns:a="http://schemas.openxmlformats.org/drawingml/2006/main" noChangeAspect="1"/>
             </wp:cNvGraphicFramePr>
@@ -5966,7 +6547,7 @@
               <a:graphicData uri="http://schemas.openxmlformats.org/drawingml/2006/picture">
                 <pic:pic xmlns:pic="http://schemas.openxmlformats.org/drawingml/2006/picture">
                   <pic:nvPicPr>
-                    <pic:cNvPr id="0" name="Picture 4" descr="C:\Users\jeong\Desktop\그림3.jpg"/>
+                    <pic:cNvPr id="0" name="Picture 10" descr="C:\Users\jeong\Desktop\WBS.jpg"/>
                     <pic:cNvPicPr>
                       <a:picLocks noChangeAspect="1" noChangeArrowheads="1"/>
                     </pic:cNvPicPr>
@@ -5987,7 +6568,7 @@
                   <pic:spPr bwMode="auto">
                     <a:xfrm>
                       <a:off x="0" y="0"/>
-                      <a:ext cx="5400040" cy="5154981"/>
+                      <a:ext cx="5400040" cy="5154584"/>
                     </a:xfrm>
                     <a:prstGeom prst="rect">
                       <a:avLst/>
@@ -6012,6 +6593,9 @@
     <w:p>
       <w:pPr>
         <w:pStyle w:val="1"/>
+        <w:rPr>
+          <w:rFonts w:hint="eastAsia"/>
+        </w:rPr>
       </w:pPr>
       <w:bookmarkStart w:id="16" w:name="_Toc447537515"/>
       <w:r>
@@ -6157,14 +6741,24 @@
             <w:tcW w:w="2831" w:type="dxa"/>
           </w:tcPr>
           <w:p>
-            <w:proofErr w:type="spellStart"/>
-            <w:r>
-              <w:rPr>
-                <w:rFonts w:hint="eastAsia"/>
-              </w:rPr>
-              <w:t>작업명</w:t>
-            </w:r>
-            <w:proofErr w:type="spellEnd"/>
+            <w:r>
+              <w:rPr>
+                <w:rFonts w:hint="eastAsia"/>
+              </w:rPr>
+              <w:t>작업</w:t>
+            </w:r>
+            <w:r>
+              <w:rPr>
+                <w:rFonts w:hint="eastAsia"/>
+              </w:rPr>
+              <w:t xml:space="preserve"> </w:t>
+            </w:r>
+            <w:r>
+              <w:rPr>
+                <w:rFonts w:hint="eastAsia"/>
+              </w:rPr>
+              <w:t>명</w:t>
+            </w:r>
           </w:p>
         </w:tc>
         <w:tc>
@@ -6185,14 +6779,12 @@
             <w:tcW w:w="2832" w:type="dxa"/>
           </w:tcPr>
           <w:p>
-            <w:proofErr w:type="spellStart"/>
             <w:r>
               <w:rPr>
                 <w:rFonts w:hint="eastAsia"/>
               </w:rPr>
               <w:t>선행작업</w:t>
             </w:r>
-            <w:proofErr w:type="spellEnd"/>
           </w:p>
         </w:tc>
       </w:tr>
@@ -6240,10 +6832,22 @@
           </w:tcPr>
           <w:p>
             <w:r>
-              <w:t>~</w:t>
-            </w:r>
-            <w:r>
-              <w:t xml:space="preserve"> 4/28)</w:t>
+              <w:t>14</w:t>
+            </w:r>
+            <w:r>
+              <w:rPr>
+                <w:rFonts w:hint="eastAsia"/>
+              </w:rPr>
+              <w:t>일</w:t>
+            </w:r>
+            <w:r>
+              <w:rPr>
+                <w:rFonts w:hint="eastAsia"/>
+              </w:rPr>
+              <w:t xml:space="preserve"> </w:t>
+            </w:r>
+            <w:r>
+              <w:t>(4/15~4/28)</w:t>
             </w:r>
           </w:p>
         </w:tc>
@@ -6403,7 +7007,7 @@
               <w:rPr>
                 <w:rFonts w:hint="eastAsia"/>
               </w:rPr>
-              <w:t>4</w:t>
+              <w:t>5</w:t>
             </w:r>
             <w:r>
               <w:rPr>
@@ -6707,31 +7311,40 @@
               <w:rPr>
                 <w:rFonts w:hint="eastAsia"/>
               </w:rPr>
-              <w:t>게시판</w:t>
-            </w:r>
-            <w:r>
-              <w:rPr>
-                <w:rFonts w:hint="eastAsia"/>
-              </w:rPr>
-              <w:t xml:space="preserve"> </w:t>
-            </w:r>
-            <w:r>
-              <w:rPr>
-                <w:rFonts w:hint="eastAsia"/>
-              </w:rPr>
-              <w:t>기능</w:t>
-            </w:r>
-            <w:r>
-              <w:rPr>
-                <w:rFonts w:hint="eastAsia"/>
-              </w:rPr>
-              <w:t xml:space="preserve"> </w:t>
-            </w:r>
-            <w:r>
-              <w:rPr>
-                <w:rFonts w:hint="eastAsia"/>
-              </w:rPr>
-              <w:t>구현</w:t>
+              <w:t>DB</w:t>
+            </w:r>
+            <w:r>
+              <w:t xml:space="preserve"> </w:t>
+            </w:r>
+            <w:r>
+              <w:rPr>
+                <w:rFonts w:hint="eastAsia"/>
+              </w:rPr>
+              <w:t>구축</w:t>
+            </w:r>
+            <w:r>
+              <w:rPr>
+                <w:rFonts w:hint="eastAsia"/>
+              </w:rPr>
+              <w:t xml:space="preserve"> </w:t>
+            </w:r>
+            <w:r>
+              <w:rPr>
+                <w:rFonts w:hint="eastAsia"/>
+              </w:rPr>
+              <w:t>및</w:t>
+            </w:r>
+            <w:r>
+              <w:rPr>
+                <w:rFonts w:hint="eastAsia"/>
+              </w:rPr>
+              <w:t xml:space="preserve"> </w:t>
+            </w:r>
+            <w:r>
+              <w:rPr>
+                <w:rFonts w:hint="eastAsia"/>
+              </w:rPr>
+              <w:t>연동</w:t>
             </w:r>
           </w:p>
         </w:tc>
@@ -6741,28 +7354,37 @@
           </w:tcPr>
           <w:p>
             <w:r>
+              <w:t>2</w:t>
+            </w:r>
+            <w:r>
+              <w:rPr>
+                <w:rFonts w:hint="eastAsia"/>
+              </w:rPr>
+              <w:t>일</w:t>
+            </w:r>
+            <w:r>
+              <w:rPr>
+                <w:rFonts w:hint="eastAsia"/>
+              </w:rPr>
+              <w:t>(5/2</w:t>
+            </w:r>
+            <w:r>
               <w:t>6</w:t>
             </w:r>
             <w:r>
               <w:rPr>
                 <w:rFonts w:hint="eastAsia"/>
               </w:rPr>
-              <w:t>일</w:t>
-            </w:r>
-            <w:r>
-              <w:rPr>
-                <w:rFonts w:hint="eastAsia"/>
-              </w:rPr>
-              <w:t>(5/26</w:t>
-            </w:r>
-            <w:r>
-              <w:t xml:space="preserve"> ~</w:t>
-            </w:r>
-            <w:r>
-              <w:t xml:space="preserve"> 6/</w:t>
-            </w:r>
-            <w:r>
-              <w:t>1)</w:t>
+              <w:t xml:space="preserve"> ~ 5/</w:t>
+            </w:r>
+            <w:r>
+              <w:t>27</w:t>
+            </w:r>
+            <w:r>
+              <w:rPr>
+                <w:rFonts w:hint="eastAsia"/>
+              </w:rPr>
+              <w:t>)</w:t>
             </w:r>
           </w:p>
         </w:tc>
@@ -6838,6 +7460,77 @@
               <w:rPr>
                 <w:rFonts w:hint="eastAsia"/>
               </w:rPr>
+              <w:t>게시판</w:t>
+            </w:r>
+            <w:r>
+              <w:rPr>
+                <w:rFonts w:hint="eastAsia"/>
+              </w:rPr>
+              <w:t xml:space="preserve"> </w:t>
+            </w:r>
+            <w:r>
+              <w:rPr>
+                <w:rFonts w:hint="eastAsia"/>
+              </w:rPr>
+              <w:t>기능</w:t>
+            </w:r>
+            <w:r>
+              <w:rPr>
+                <w:rFonts w:hint="eastAsia"/>
+              </w:rPr>
+              <w:t xml:space="preserve"> </w:t>
+            </w:r>
+            <w:r>
+              <w:rPr>
+                <w:rFonts w:hint="eastAsia"/>
+              </w:rPr>
+              <w:t>구현</w:t>
+            </w:r>
+          </w:p>
+        </w:tc>
+        <w:tc>
+          <w:tcPr>
+            <w:tcW w:w="2831" w:type="dxa"/>
+          </w:tcPr>
+          <w:p>
+            <w:r>
+              <w:t>7</w:t>
+            </w:r>
+            <w:r>
+              <w:rPr>
+                <w:rFonts w:hint="eastAsia"/>
+              </w:rPr>
+              <w:t>일</w:t>
+            </w:r>
+            <w:r>
+              <w:rPr>
+                <w:rFonts w:hint="eastAsia"/>
+              </w:rPr>
+              <w:t>(5/2</w:t>
+            </w:r>
+            <w:r>
+              <w:t>8</w:t>
+            </w:r>
+            <w:r>
+              <w:t xml:space="preserve"> ~ 6/</w:t>
+            </w:r>
+            <w:r>
+              <w:t>3</w:t>
+            </w:r>
+            <w:r>
+              <w:t>)</w:t>
+            </w:r>
+          </w:p>
+        </w:tc>
+        <w:tc>
+          <w:tcPr>
+            <w:tcW w:w="2832" w:type="dxa"/>
+          </w:tcPr>
+          <w:p>
+            <w:r>
+              <w:rPr>
+                <w:rFonts w:hint="eastAsia"/>
+              </w:rPr>
               <w:t>DB</w:t>
             </w:r>
             <w:r>
@@ -6872,98 +7565,6 @@
                 <w:rFonts w:hint="eastAsia"/>
               </w:rPr>
               <w:t>연동</w:t>
-            </w:r>
-          </w:p>
-        </w:tc>
-        <w:tc>
-          <w:tcPr>
-            <w:tcW w:w="2831" w:type="dxa"/>
-          </w:tcPr>
-          <w:p>
-            <w:r>
-              <w:t>9</w:t>
-            </w:r>
-            <w:r>
-              <w:rPr>
-                <w:rFonts w:hint="eastAsia"/>
-              </w:rPr>
-              <w:t>일</w:t>
-            </w:r>
-            <w:r>
-              <w:rPr>
-                <w:rFonts w:hint="eastAsia"/>
-              </w:rPr>
-              <w:t>(5/23 ~ 5/</w:t>
-            </w:r>
-            <w:r>
-              <w:t>31</w:t>
-            </w:r>
-            <w:r>
-              <w:rPr>
-                <w:rFonts w:hint="eastAsia"/>
-              </w:rPr>
-              <w:t>)</w:t>
-            </w:r>
-          </w:p>
-        </w:tc>
-        <w:tc>
-          <w:tcPr>
-            <w:tcW w:w="2832" w:type="dxa"/>
-          </w:tcPr>
-          <w:p>
-            <w:r>
-              <w:rPr>
-                <w:rFonts w:hint="eastAsia"/>
-              </w:rPr>
-              <w:t>로그인</w:t>
-            </w:r>
-            <w:r>
-              <w:rPr>
-                <w:rFonts w:hint="eastAsia"/>
-              </w:rPr>
-              <w:t xml:space="preserve"> </w:t>
-            </w:r>
-            <w:r>
-              <w:rPr>
-                <w:rFonts w:hint="eastAsia"/>
-              </w:rPr>
-              <w:t>및</w:t>
-            </w:r>
-            <w:r>
-              <w:rPr>
-                <w:rFonts w:hint="eastAsia"/>
-              </w:rPr>
-              <w:t xml:space="preserve"> </w:t>
-            </w:r>
-            <w:r>
-              <w:rPr>
-                <w:rFonts w:hint="eastAsia"/>
-              </w:rPr>
-              <w:t>계정</w:t>
-            </w:r>
-            <w:r>
-              <w:rPr>
-                <w:rFonts w:hint="eastAsia"/>
-              </w:rPr>
-              <w:t xml:space="preserve"> </w:t>
-            </w:r>
-            <w:r>
-              <w:rPr>
-                <w:rFonts w:hint="eastAsia"/>
-              </w:rPr>
-              <w:t>기능</w:t>
-            </w:r>
-            <w:r>
-              <w:rPr>
-                <w:rFonts w:hint="eastAsia"/>
-              </w:rPr>
-              <w:t xml:space="preserve"> </w:t>
-            </w:r>
-            <w:r>
-              <w:rPr>
-                <w:rFonts w:hint="eastAsia"/>
-              </w:rPr>
-              <w:t>구현</w:t>
             </w:r>
           </w:p>
         </w:tc>
@@ -7012,19 +7613,28 @@
           </w:tcPr>
           <w:p>
             <w:r>
+              <w:t>3</w:t>
+            </w:r>
+            <w:r>
+              <w:rPr>
+                <w:rFonts w:hint="eastAsia"/>
+              </w:rPr>
+              <w:t>일</w:t>
+            </w:r>
+            <w:r>
+              <w:rPr>
+                <w:rFonts w:hint="eastAsia"/>
+              </w:rPr>
+              <w:t>(6/</w:t>
+            </w:r>
+            <w:r>
               <w:t>4</w:t>
             </w:r>
             <w:r>
               <w:rPr>
                 <w:rFonts w:hint="eastAsia"/>
               </w:rPr>
-              <w:t>일</w:t>
-            </w:r>
-            <w:r>
-              <w:rPr>
-                <w:rFonts w:hint="eastAsia"/>
-              </w:rPr>
-              <w:t>(6/2 ~ 6/6)</w:t>
+              <w:t xml:space="preserve"> ~ 6/6)</w:t>
             </w:r>
           </w:p>
         </w:tc>
@@ -7098,7 +7708,7 @@
           </w:tcPr>
           <w:p>
             <w:r>
-              <w:t>7</w:t>
+              <w:t>6</w:t>
             </w:r>
             <w:r>
               <w:rPr>
@@ -7110,13 +7720,25 @@
               <w:rPr>
                 <w:rFonts w:hint="eastAsia"/>
               </w:rPr>
-              <w:t>(5/26</w:t>
-            </w:r>
-            <w:r>
-              <w:rPr>
-                <w:rFonts w:hint="eastAsia"/>
-              </w:rPr>
-              <w:t xml:space="preserve"> ~ 6/1)</w:t>
+              <w:t>(5/2</w:t>
+            </w:r>
+            <w:r>
+              <w:t>9</w:t>
+            </w:r>
+            <w:r>
+              <w:rPr>
+                <w:rFonts w:hint="eastAsia"/>
+              </w:rPr>
+              <w:t xml:space="preserve"> ~ 6/</w:t>
+            </w:r>
+            <w:r>
+              <w:t>3</w:t>
+            </w:r>
+            <w:r>
+              <w:rPr>
+                <w:rFonts w:hint="eastAsia"/>
+              </w:rPr>
+              <w:t>)</w:t>
             </w:r>
           </w:p>
         </w:tc>
@@ -7129,7 +7751,16 @@
               <w:rPr>
                 <w:rFonts w:hint="eastAsia"/>
               </w:rPr>
-              <w:t>로그인</w:t>
+              <w:t>DB</w:t>
+            </w:r>
+            <w:r>
+              <w:t xml:space="preserve"> </w:t>
+            </w:r>
+            <w:r>
+              <w:rPr>
+                <w:rFonts w:hint="eastAsia"/>
+              </w:rPr>
+              <w:t>구축</w:t>
             </w:r>
             <w:r>
               <w:rPr>
@@ -7153,31 +7784,7 @@
               <w:rPr>
                 <w:rFonts w:hint="eastAsia"/>
               </w:rPr>
-              <w:t>계정</w:t>
-            </w:r>
-            <w:r>
-              <w:rPr>
-                <w:rFonts w:hint="eastAsia"/>
-              </w:rPr>
-              <w:t xml:space="preserve"> </w:t>
-            </w:r>
-            <w:r>
-              <w:rPr>
-                <w:rFonts w:hint="eastAsia"/>
-              </w:rPr>
-              <w:t>기능</w:t>
-            </w:r>
-            <w:r>
-              <w:rPr>
-                <w:rFonts w:hint="eastAsia"/>
-              </w:rPr>
-              <w:t xml:space="preserve"> </w:t>
-            </w:r>
-            <w:r>
-              <w:rPr>
-                <w:rFonts w:hint="eastAsia"/>
-              </w:rPr>
-              <w:t>구현</w:t>
+              <w:t>연동</w:t>
             </w:r>
           </w:p>
         </w:tc>
@@ -7226,7 +7833,7 @@
               <w:rPr>
                 <w:rFonts w:hint="eastAsia"/>
               </w:rPr>
-              <w:t>(6/2)</w:t>
+              <w:t>(6/4)</w:t>
             </w:r>
           </w:p>
         </w:tc>
@@ -7234,6 +7841,38 @@
           <w:tcPr>
             <w:tcW w:w="2832" w:type="dxa"/>
           </w:tcPr>
+          <w:p>
+            <w:r>
+              <w:rPr>
+                <w:rFonts w:hint="eastAsia"/>
+              </w:rPr>
+              <w:t>게시판</w:t>
+            </w:r>
+            <w:r>
+              <w:rPr>
+                <w:rFonts w:hint="eastAsia"/>
+              </w:rPr>
+              <w:t xml:space="preserve"> </w:t>
+            </w:r>
+            <w:r>
+              <w:rPr>
+                <w:rFonts w:hint="eastAsia"/>
+              </w:rPr>
+              <w:t>기능</w:t>
+            </w:r>
+            <w:r>
+              <w:rPr>
+                <w:rFonts w:hint="eastAsia"/>
+              </w:rPr>
+              <w:t xml:space="preserve"> </w:t>
+            </w:r>
+            <w:r>
+              <w:rPr>
+                <w:rFonts w:hint="eastAsia"/>
+              </w:rPr>
+              <w:t>구현</w:t>
+            </w:r>
+          </w:p>
           <w:p>
             <w:r>
               <w:rPr>
@@ -7266,43 +7905,43 @@
               <w:rPr>
                 <w:rFonts w:hint="eastAsia"/>
               </w:rPr>
-              <w:t>오류</w:t>
-            </w:r>
-            <w:r>
-              <w:rPr>
-                <w:rFonts w:hint="eastAsia"/>
-              </w:rPr>
-              <w:t xml:space="preserve"> </w:t>
-            </w:r>
-            <w:r>
-              <w:rPr>
-                <w:rFonts w:hint="eastAsia"/>
-              </w:rPr>
-              <w:t>관리</w:t>
-            </w:r>
-            <w:r>
-              <w:rPr>
-                <w:rFonts w:hint="eastAsia"/>
-              </w:rPr>
-              <w:t xml:space="preserve"> </w:t>
-            </w:r>
-            <w:r>
-              <w:rPr>
-                <w:rFonts w:hint="eastAsia"/>
-              </w:rPr>
-              <w:t>및</w:t>
-            </w:r>
-            <w:r>
-              <w:rPr>
-                <w:rFonts w:hint="eastAsia"/>
-              </w:rPr>
-              <w:t xml:space="preserve"> </w:t>
-            </w:r>
-            <w:r>
-              <w:rPr>
-                <w:rFonts w:hint="eastAsia"/>
-              </w:rPr>
-              <w:t>보고</w:t>
+              <w:t>테스트</w:t>
+            </w:r>
+            <w:r>
+              <w:rPr>
+                <w:rFonts w:hint="eastAsia"/>
+              </w:rPr>
+              <w:t xml:space="preserve"> </w:t>
+            </w:r>
+            <w:r>
+              <w:rPr>
+                <w:rFonts w:hint="eastAsia"/>
+              </w:rPr>
+              <w:t>결과</w:t>
+            </w:r>
+            <w:r>
+              <w:rPr>
+                <w:rFonts w:hint="eastAsia"/>
+              </w:rPr>
+              <w:t xml:space="preserve"> </w:t>
+            </w:r>
+            <w:r>
+              <w:rPr>
+                <w:rFonts w:hint="eastAsia"/>
+              </w:rPr>
+              <w:t>보고서</w:t>
+            </w:r>
+            <w:r>
+              <w:rPr>
+                <w:rFonts w:hint="eastAsia"/>
+              </w:rPr>
+              <w:t xml:space="preserve"> </w:t>
+            </w:r>
+            <w:r>
+              <w:rPr>
+                <w:rFonts w:hint="eastAsia"/>
+              </w:rPr>
+              <w:t>작성</w:t>
             </w:r>
           </w:p>
         </w:tc>
@@ -7312,7 +7951,7 @@
           </w:tcPr>
           <w:p>
             <w:r>
-              <w:t>10</w:t>
+              <w:t>3</w:t>
             </w:r>
             <w:r>
               <w:rPr>
@@ -7324,10 +7963,10 @@
               <w:rPr>
                 <w:rFonts w:hint="eastAsia"/>
               </w:rPr>
-              <w:t>(</w:t>
-            </w:r>
-            <w:r>
-              <w:t xml:space="preserve">5/25 </w:t>
+              <w:t>(6/</w:t>
+            </w:r>
+            <w:r>
+              <w:t xml:space="preserve">5 </w:t>
             </w:r>
             <w:r>
               <w:rPr>
@@ -7342,7 +7981,7 @@
               <w:rPr>
                 <w:rFonts w:hint="eastAsia"/>
               </w:rPr>
-              <w:t>6/3)</w:t>
+              <w:t>6/7)</w:t>
             </w:r>
           </w:p>
         </w:tc>
@@ -7382,6 +8021,53 @@
               <w:rPr>
                 <w:rFonts w:hint="eastAsia"/>
               </w:rPr>
+              <w:t>최종</w:t>
+            </w:r>
+            <w:r>
+              <w:rPr>
+                <w:rFonts w:hint="eastAsia"/>
+              </w:rPr>
+              <w:t xml:space="preserve"> </w:t>
+            </w:r>
+            <w:r>
+              <w:rPr>
+                <w:rFonts w:hint="eastAsia"/>
+              </w:rPr>
+              <w:t>제출</w:t>
+            </w:r>
+          </w:p>
+        </w:tc>
+        <w:tc>
+          <w:tcPr>
+            <w:tcW w:w="2831" w:type="dxa"/>
+          </w:tcPr>
+          <w:p>
+            <w:r>
+              <w:t>2</w:t>
+            </w:r>
+            <w:r>
+              <w:rPr>
+                <w:rFonts w:hint="eastAsia"/>
+              </w:rPr>
+              <w:t>일</w:t>
+            </w:r>
+            <w:r>
+              <w:rPr>
+                <w:rFonts w:hint="eastAsia"/>
+              </w:rPr>
+              <w:t>(6/8 ~ 6/9)</w:t>
+            </w:r>
+          </w:p>
+        </w:tc>
+        <w:tc>
+          <w:tcPr>
+            <w:tcW w:w="2832" w:type="dxa"/>
+          </w:tcPr>
+          <w:p>
+            <w:r>
+              <w:rPr>
+                <w:rFonts w:hint="eastAsia"/>
+              </w:rPr>
               <w:t>테스트</w:t>
             </w:r>
             <w:r>
@@ -7407,107 +8093,6 @@
                 <w:rFonts w:hint="eastAsia"/>
               </w:rPr>
               <w:t>보고서</w:t>
-            </w:r>
-            <w:r>
-              <w:rPr>
-                <w:rFonts w:hint="eastAsia"/>
-              </w:rPr>
-              <w:t xml:space="preserve"> </w:t>
-            </w:r>
-            <w:r>
-              <w:rPr>
-                <w:rFonts w:hint="eastAsia"/>
-              </w:rPr>
-              <w:t>작성</w:t>
-            </w:r>
-          </w:p>
-        </w:tc>
-        <w:tc>
-          <w:tcPr>
-            <w:tcW w:w="2831" w:type="dxa"/>
-          </w:tcPr>
-          <w:p>
-            <w:r>
-              <w:t>3</w:t>
-            </w:r>
-            <w:r>
-              <w:rPr>
-                <w:rFonts w:hint="eastAsia"/>
-              </w:rPr>
-              <w:t>일</w:t>
-            </w:r>
-            <w:r>
-              <w:rPr>
-                <w:rFonts w:hint="eastAsia"/>
-              </w:rPr>
-              <w:t>(6/</w:t>
-            </w:r>
-            <w:r>
-              <w:t xml:space="preserve">4 </w:t>
-            </w:r>
-            <w:r>
-              <w:rPr>
-                <w:rFonts w:hint="eastAsia"/>
-              </w:rPr>
-              <w:t>~</w:t>
-            </w:r>
-            <w:r>
-              <w:t xml:space="preserve"> </w:t>
-            </w:r>
-            <w:r>
-              <w:rPr>
-                <w:rFonts w:hint="eastAsia"/>
-              </w:rPr>
-              <w:t>6/7)</w:t>
-            </w:r>
-          </w:p>
-        </w:tc>
-        <w:tc>
-          <w:tcPr>
-            <w:tcW w:w="2832" w:type="dxa"/>
-          </w:tcPr>
-          <w:p>
-            <w:r>
-              <w:rPr>
-                <w:rFonts w:hint="eastAsia"/>
-              </w:rPr>
-              <w:t>오류</w:t>
-            </w:r>
-            <w:r>
-              <w:rPr>
-                <w:rFonts w:hint="eastAsia"/>
-              </w:rPr>
-              <w:t xml:space="preserve"> </w:t>
-            </w:r>
-            <w:r>
-              <w:rPr>
-                <w:rFonts w:hint="eastAsia"/>
-              </w:rPr>
-              <w:t>관리</w:t>
-            </w:r>
-            <w:r>
-              <w:rPr>
-                <w:rFonts w:hint="eastAsia"/>
-              </w:rPr>
-              <w:t xml:space="preserve"> </w:t>
-            </w:r>
-            <w:r>
-              <w:rPr>
-                <w:rFonts w:hint="eastAsia"/>
-              </w:rPr>
-              <w:t>및</w:t>
-            </w:r>
-            <w:r>
-              <w:rPr>
-                <w:rFonts w:hint="eastAsia"/>
-              </w:rPr>
-              <w:t xml:space="preserve"> </w:t>
-            </w:r>
-            <w:r>
-              <w:rPr>
-                <w:rFonts w:hint="eastAsia"/>
-              </w:rPr>
-              <w:t>보고</w:t>
             </w:r>
           </w:p>
         </w:tc>
@@ -7534,79 +8119,94 @@
               <w:rPr>
                 <w:rFonts w:hint="eastAsia"/>
               </w:rPr>
+              <w:t>발표</w:t>
+            </w:r>
+          </w:p>
+        </w:tc>
+        <w:tc>
+          <w:tcPr>
+            <w:tcW w:w="2831" w:type="dxa"/>
+          </w:tcPr>
+          <w:p>
+            <w:r>
+              <w:t>3</w:t>
+            </w:r>
+            <w:r>
+              <w:rPr>
+                <w:rFonts w:hint="eastAsia"/>
+              </w:rPr>
+              <w:t>일</w:t>
+            </w:r>
+            <w:r>
+              <w:rPr>
+                <w:rFonts w:hint="eastAsia"/>
+              </w:rPr>
+              <w:t>(6/</w:t>
+            </w:r>
+            <w:r>
+              <w:t>10</w:t>
+            </w:r>
+            <w:r>
+              <w:rPr>
+                <w:rFonts w:hint="eastAsia"/>
+              </w:rPr>
+              <w:t xml:space="preserve"> ~ 6/</w:t>
+            </w:r>
+            <w:r>
+              <w:t>12</w:t>
+            </w:r>
+            <w:r>
+              <w:rPr>
+                <w:rFonts w:hint="eastAsia"/>
+              </w:rPr>
+              <w:t>)</w:t>
+            </w:r>
+          </w:p>
+        </w:tc>
+        <w:tc>
+          <w:tcPr>
+            <w:tcW w:w="2832" w:type="dxa"/>
+          </w:tcPr>
+          <w:p>
+            <w:r>
+              <w:rPr>
+                <w:rFonts w:hint="eastAsia"/>
+              </w:rPr>
+              <w:t>최종</w:t>
+            </w:r>
+            <w:r>
+              <w:rPr>
+                <w:rFonts w:hint="eastAsia"/>
+              </w:rPr>
+              <w:t xml:space="preserve"> </w:t>
+            </w:r>
+            <w:r>
+              <w:rPr>
+                <w:rFonts w:hint="eastAsia"/>
+              </w:rPr>
               <w:t>제출</w:t>
-            </w:r>
-          </w:p>
-        </w:tc>
-        <w:tc>
-          <w:tcPr>
-            <w:tcW w:w="2831" w:type="dxa"/>
-          </w:tcPr>
-          <w:p>
-            <w:r>
-              <w:t>2</w:t>
-            </w:r>
-            <w:r>
-              <w:rPr>
-                <w:rFonts w:hint="eastAsia"/>
-              </w:rPr>
-              <w:t>일</w:t>
-            </w:r>
-            <w:r>
-              <w:rPr>
-                <w:rFonts w:hint="eastAsia"/>
-              </w:rPr>
-              <w:t>(6/8 ~ 6/9)</w:t>
-            </w:r>
-          </w:p>
-        </w:tc>
-        <w:tc>
-          <w:tcPr>
-            <w:tcW w:w="2832" w:type="dxa"/>
-          </w:tcPr>
-          <w:p>
-            <w:r>
-              <w:rPr>
-                <w:rFonts w:hint="eastAsia"/>
-              </w:rPr>
-              <w:t>테스트</w:t>
-            </w:r>
-            <w:r>
-              <w:rPr>
-                <w:rFonts w:hint="eastAsia"/>
-              </w:rPr>
-              <w:t xml:space="preserve"> </w:t>
-            </w:r>
-            <w:r>
-              <w:rPr>
-                <w:rFonts w:hint="eastAsia"/>
-              </w:rPr>
-              <w:t>결과</w:t>
-            </w:r>
-            <w:r>
-              <w:rPr>
-                <w:rFonts w:hint="eastAsia"/>
-              </w:rPr>
-              <w:t xml:space="preserve"> </w:t>
-            </w:r>
-            <w:r>
-              <w:rPr>
-                <w:rFonts w:hint="eastAsia"/>
-              </w:rPr>
-              <w:t>보고서</w:t>
             </w:r>
           </w:p>
         </w:tc>
       </w:tr>
     </w:tbl>
-    <w:p/>
     <w:p>
-      <w:r>
-        <w:br w:type="page"/>
-      </w:r>
+      <w:pPr>
+        <w:rPr>
+          <w:rFonts w:hint="eastAsia"/>
+        </w:rPr>
+      </w:pPr>
     </w:p>
     <w:p>
       <w:r>
+        <w:br w:type="page"/>
+      </w:r>
+    </w:p>
+    <w:p>
+      <w:pPr>
+        <w:pStyle w:val="2"/>
+      </w:pPr>
+      <w:r>
         <w:rPr>
           <w:rFonts w:hint="eastAsia"/>
         </w:rPr>
@@ -7630,9 +8230,9 @@
         </w:rPr>
         <w:drawing>
           <wp:inline distT="0" distB="0" distL="0" distR="0">
-            <wp:extent cx="5394960" cy="2156460"/>
-            <wp:effectExtent l="0" t="0" r="0" b="0"/>
-            <wp:docPr id="6" name="그림 6"/>
+            <wp:extent cx="5400040" cy="4223108"/>
+            <wp:effectExtent l="0" t="0" r="0" b="6350"/>
+            <wp:docPr id="14" name="그림 14" descr="C:\Users\jeong\Desktop\Ganttchart.jpg"/>
             <wp:cNvGraphicFramePr>
               <a:graphicFrameLocks xmlns:a="http://schemas.openxmlformats.org/drawingml/2006/main" noChangeAspect="1"/>
             </wp:cNvGraphicFramePr>
@@ -7640,7 +8240,7 @@
               <a:graphicData uri="http://schemas.openxmlformats.org/drawingml/2006/picture">
                 <pic:pic xmlns:pic="http://schemas.openxmlformats.org/drawingml/2006/picture">
                   <pic:nvPicPr>
-                    <pic:cNvPr id="0" name="Picture 1"/>
+                    <pic:cNvPr id="0" name="Picture 11" descr="C:\Users\jeong\Desktop\Ganttchart.jpg"/>
                     <pic:cNvPicPr>
                       <a:picLocks noChangeAspect="1" noChangeArrowheads="1"/>
                     </pic:cNvPicPr>
@@ -7661,7 +8261,7 @@
                   <pic:spPr bwMode="auto">
                     <a:xfrm>
                       <a:off x="0" y="0"/>
-                      <a:ext cx="5394960" cy="2156460"/>
+                      <a:ext cx="5400040" cy="4223108"/>
                     </a:xfrm>
                     <a:prstGeom prst="rect">
                       <a:avLst/>
@@ -7678,23 +8278,73 @@
         </w:drawing>
       </w:r>
     </w:p>
+    <w:p>
+      <w:pPr>
+        <w:rPr>
+          <w:rFonts w:hint="eastAsia"/>
+        </w:rPr>
+      </w:pPr>
+    </w:p>
+    <w:p>
+      <w:pPr>
+        <w:pStyle w:val="2"/>
+      </w:pPr>
+      <w:r>
+        <w:rPr>
+          <w:rFonts w:hint="eastAsia"/>
+        </w:rPr>
+        <w:t>PERT</w:t>
+      </w:r>
+      <w:r>
+        <w:t xml:space="preserve"> </w:t>
+      </w:r>
+      <w:r>
+        <w:rPr>
+          <w:rFonts w:hint="eastAsia"/>
+        </w:rPr>
+        <w:t>차트</w:t>
+      </w:r>
+    </w:p>
+    <w:p>
+      <w:r>
+        <w:rPr>
+          <w:rFonts w:hint="eastAsia"/>
+        </w:rPr>
+        <w:pict>
+          <v:shapetype id="_x0000_t75" coordsize="21600,21600" o:spt="75" o:preferrelative="t" path="m@4@5l@4@11@9@11@9@5xe" filled="f" stroked="f">
+            <v:stroke joinstyle="miter"/>
+            <v:formulas>
+              <v:f eqn="if lineDrawn pixelLineWidth 0"/>
+              <v:f eqn="sum @0 1 0"/>
+              <v:f eqn="sum 0 0 @1"/>
+              <v:f eqn="prod @2 1 2"/>
+              <v:f eqn="prod @3 21600 pixelWidth"/>
+              <v:f eqn="prod @3 21600 pixelHeight"/>
+              <v:f eqn="sum @0 0 1"/>
+              <v:f eqn="prod @6 1 2"/>
+              <v:f eqn="prod @7 21600 pixelWidth"/>
+              <v:f eqn="sum @8 21600 0"/>
+              <v:f eqn="prod @7 21600 pixelHeight"/>
+              <v:f eqn="sum @10 21600 0"/>
+            </v:formulas>
+            <v:path o:extrusionok="f" gradientshapeok="t" o:connecttype="rect"/>
+            <o:lock v:ext="edit" aspectratio="t"/>
+          </v:shapetype>
+          <v:shape id="_x0000_i1029" type="#_x0000_t75" style="width:425pt;height:177pt">
+            <v:imagedata r:id="rId13" o:title="PERT"/>
+          </v:shape>
+        </w:pict>
+      </w:r>
+    </w:p>
+    <w:p/>
+    <w:p/>
     <w:p/>
     <w:p>
-      <w:r>
-        <w:rPr>
-          <w:rFonts w:hint="eastAsia"/>
-        </w:rPr>
-        <w:t>PERT</w:t>
-      </w:r>
-      <w:r>
-        <w:t xml:space="preserve"> </w:t>
-      </w:r>
-      <w:r>
-        <w:rPr>
-          <w:rFonts w:hint="eastAsia"/>
-        </w:rPr>
-        <w:t>차트</w:t>
-      </w:r>
+      <w:pPr>
+        <w:rPr>
+          <w:rFonts w:hint="eastAsia"/>
+        </w:rPr>
+      </w:pPr>
     </w:p>
     <w:p>
       <w:pPr>
@@ -7705,6 +8355,7 @@
         <w:rPr>
           <w:rFonts w:hint="eastAsia"/>
         </w:rPr>
+        <w:lastRenderedPageBreak/>
         <w:t>산출물 관리</w:t>
       </w:r>
       <w:bookmarkEnd w:id="17"/>
@@ -7968,16 +8619,8 @@
         <w:rPr>
           <w:rFonts w:hint="eastAsia"/>
         </w:rPr>
-        <w:t xml:space="preserve"> </w:t>
-      </w:r>
-      <w:proofErr w:type="spellStart"/>
-      <w:r>
-        <w:rPr>
-          <w:rFonts w:hint="eastAsia"/>
-        </w:rPr>
-        <w:t>Git</w:t>
-      </w:r>
-      <w:proofErr w:type="spellEnd"/>
+        <w:t xml:space="preserve"> Git</w:t>
+      </w:r>
       <w:r>
         <w:t xml:space="preserve"> </w:t>
       </w:r>
@@ -8101,16 +8744,8 @@
         <w:rPr>
           <w:rFonts w:hint="eastAsia"/>
         </w:rPr>
-        <w:t xml:space="preserve"> </w:t>
-      </w:r>
-      <w:proofErr w:type="spellStart"/>
-      <w:r>
-        <w:rPr>
-          <w:rFonts w:hint="eastAsia"/>
-        </w:rPr>
-        <w:t>Redmine</w:t>
-      </w:r>
-      <w:proofErr w:type="spellEnd"/>
+        <w:t xml:space="preserve"> Redmine</w:t>
+      </w:r>
       <w:r>
         <w:t xml:space="preserve"> </w:t>
       </w:r>
@@ -8451,16 +9086,8 @@
         <w:rPr>
           <w:rFonts w:hint="eastAsia"/>
         </w:rPr>
-        <w:t xml:space="preserve"> </w:t>
-      </w:r>
-      <w:proofErr w:type="spellStart"/>
-      <w:r>
-        <w:rPr>
-          <w:rFonts w:hint="eastAsia"/>
-        </w:rPr>
-        <w:t>Git</w:t>
-      </w:r>
-      <w:proofErr w:type="spellEnd"/>
+        <w:t xml:space="preserve"> Git</w:t>
+      </w:r>
       <w:r>
         <w:rPr>
           <w:rFonts w:hint="eastAsia"/>
@@ -9462,9 +10089,9 @@
     </w:tbl>
     <w:p/>
     <w:sectPr>
-      <w:headerReference w:type="default" r:id="rId13"/>
-      <w:footerReference w:type="even" r:id="rId14"/>
-      <w:footerReference w:type="default" r:id="rId15"/>
+      <w:headerReference w:type="default" r:id="rId14"/>
+      <w:footerReference w:type="even" r:id="rId15"/>
+      <w:footerReference w:type="default" r:id="rId16"/>
       <w:pgSz w:w="11906" w:h="16838"/>
       <w:pgMar w:top="1985" w:right="1701" w:bottom="1701" w:left="1701" w:header="851" w:footer="992" w:gutter="0"/>
       <w:pgNumType w:fmt="numberInDash" w:start="0"/>
@@ -9603,7 +10230,7 @@
       <w:rPr>
         <w:noProof/>
       </w:rPr>
-      <w:t>- 9 -</w:t>
+      <w:t>- 6 -</w:t>
     </w:r>
     <w:r>
       <w:fldChar w:fldCharType="end"/>
@@ -9749,14 +10376,12 @@
     <w:r>
       <w:tab/>
     </w:r>
-    <w:proofErr w:type="spellStart"/>
     <w:r>
       <w:rPr>
         <w:rFonts w:hint="eastAsia"/>
       </w:rPr>
       <w:t>고객사</w:t>
     </w:r>
-    <w:proofErr w:type="spellEnd"/>
     <w:r>
       <w:rPr>
         <w:rFonts w:hint="eastAsia"/>
@@ -9995,7 +10620,7 @@
             <w:rPr>
               <w:rFonts w:ascii="돋움" w:eastAsia="돋움" w:hAnsi="돋움"/>
             </w:rPr>
-            <w:t>.03</w:t>
+            <w:t>.04</w:t>
           </w:r>
         </w:p>
       </w:tc>
@@ -11537,7 +12162,7 @@
       <w:lvlText w:val="%1."/>
       <w:lvlJc w:val="left"/>
       <w:pPr>
-        <w:ind w:left="400" w:hanging="400"/>
+        <w:ind w:left="1534" w:hanging="400"/>
       </w:pPr>
       <w:rPr>
         <w:rFonts w:hint="eastAsia"/>
@@ -11569,9 +12194,9 @@
       <w:lvlJc w:val="left"/>
       <w:pPr>
         <w:tabs>
-          <w:tab w:val="num" w:pos="567"/>
+          <w:tab w:val="num" w:pos="709"/>
         </w:tabs>
-        <w:ind w:left="567" w:hanging="567"/>
+        <w:ind w:left="709" w:hanging="567"/>
       </w:pPr>
       <w:rPr>
         <w:rFonts w:ascii="HY헤드라인M" w:eastAsia="HY헤드라인M" w:hint="eastAsia"/>
@@ -12158,6 +12783,7 @@
       <w:numPr>
         <w:numId w:val="1"/>
       </w:numPr>
+      <w:ind w:left="400"/>
       <w:outlineLvl w:val="0"/>
     </w:pPr>
     <w:rPr>
@@ -12180,6 +12806,11 @@
         <w:ilvl w:val="1"/>
         <w:numId w:val="1"/>
       </w:numPr>
+      <w:tabs>
+        <w:tab w:val="clear" w:pos="709"/>
+        <w:tab w:val="num" w:pos="567"/>
+      </w:tabs>
+      <w:ind w:left="567"/>
       <w:outlineLvl w:val="1"/>
     </w:pPr>
     <w:rPr>
@@ -13011,7 +13642,7 @@
 </file>
 
 <file path=customXml/itemProps1.xml><?xml version="1.0" encoding="utf-8"?>
-<ds:datastoreItem xmlns:ds="http://schemas.openxmlformats.org/officeDocument/2006/customXml" ds:itemID="{ED1C3D0E-3CF1-4495-A95F-27ED9C3E1A2F}">
+<ds:datastoreItem xmlns:ds="http://schemas.openxmlformats.org/officeDocument/2006/customXml" ds:itemID="{63EB75FA-16B6-4807-9391-220932E32849}">
   <ds:schemaRefs>
     <ds:schemaRef ds:uri="http://schemas.openxmlformats.org/officeDocument/2006/bibliography"/>
   </ds:schemaRefs>

</xml_diff>